<commit_message>
ganapati valuation given to upabhokta
</commit_message>
<xml_diff>
--- a/ofc/mejarmaan/kar samayojan.docx
+++ b/ofc/mejarmaan/kar samayojan.docx
@@ -1,6 +1,6 @@
 
 <file path=word/document.xml><?xml version="1.0" encoding="utf-8"?>
-<w:document xmlns:wpc="http://schemas.microsoft.com/office/word/2010/wordprocessingCanvas" xmlns:cx="http://schemas.microsoft.com/office/drawing/2014/chartex" xmlns:mc="http://schemas.openxmlformats.org/markup-compatibility/2006" xmlns:o="urn:schemas-microsoft-com:office:office" xmlns:r="http://schemas.openxmlformats.org/officeDocument/2006/relationships" xmlns:m="http://schemas.openxmlformats.org/officeDocument/2006/math" xmlns:v="urn:schemas-microsoft-com:vml" xmlns:wp14="http://schemas.microsoft.com/office/word/2010/wordprocessingDrawing" xmlns:wp="http://schemas.openxmlformats.org/drawingml/2006/wordprocessingDrawing" xmlns:w10="urn:schemas-microsoft-com:office:word" xmlns:w="http://schemas.openxmlformats.org/wordprocessingml/2006/main" xmlns:w14="http://schemas.microsoft.com/office/word/2010/wordml" xmlns:w15="http://schemas.microsoft.com/office/word/2012/wordml" xmlns:w16se="http://schemas.microsoft.com/office/word/2015/wordml/symex" xmlns:wpg="http://schemas.microsoft.com/office/word/2010/wordprocessingGroup" xmlns:wpi="http://schemas.microsoft.com/office/word/2010/wordprocessingInk" xmlns:wne="http://schemas.microsoft.com/office/word/2006/wordml" xmlns:wps="http://schemas.microsoft.com/office/word/2010/wordprocessingShape" mc:Ignorable="w14 w15 w16se wp14">
+<w:document xmlns:wpc="http://schemas.microsoft.com/office/word/2010/wordprocessingCanvas" xmlns:mc="http://schemas.openxmlformats.org/markup-compatibility/2006" xmlns:o="urn:schemas-microsoft-com:office:office" xmlns:r="http://schemas.openxmlformats.org/officeDocument/2006/relationships" xmlns:m="http://schemas.openxmlformats.org/officeDocument/2006/math" xmlns:v="urn:schemas-microsoft-com:vml" xmlns:wp14="http://schemas.microsoft.com/office/word/2010/wordprocessingDrawing" xmlns:wp="http://schemas.openxmlformats.org/drawingml/2006/wordprocessingDrawing" xmlns:w10="urn:schemas-microsoft-com:office:word" xmlns:w="http://schemas.openxmlformats.org/wordprocessingml/2006/main" xmlns:w14="http://schemas.microsoft.com/office/word/2010/wordml" xmlns:w15="http://schemas.microsoft.com/office/word/2012/wordml" xmlns:wpg="http://schemas.microsoft.com/office/word/2010/wordprocessingGroup" xmlns:wpi="http://schemas.microsoft.com/office/word/2010/wordprocessingInk" xmlns:wne="http://schemas.microsoft.com/office/word/2006/wordml" xmlns:wps="http://schemas.microsoft.com/office/word/2010/wordprocessingShape" mc:Ignorable="w14 w15 wp14">
   <w:body>
     <w:p>
       <w:pPr>
@@ -30,7 +30,7 @@
       <w:pPr>
         <w:jc w:val="right"/>
         <w:rPr>
-          <w:rFonts w:cs="Nirmala UI" w:hint="cs"/>
+          <w:rFonts w:cs="Nirmala UI"/>
         </w:rPr>
       </w:pPr>
     </w:p>
@@ -38,7 +38,7 @@
       <w:pPr>
         <w:jc w:val="right"/>
         <w:rPr>
-          <w:rFonts w:cs="Nirmala UI" w:hint="cs"/>
+          <w:rFonts w:cs="Nirmala UI"/>
         </w:rPr>
       </w:pPr>
       <w:r>
@@ -88,21 +88,35 @@
           <w:rFonts w:cs="Nirmala UI"/>
           <w:cs/>
         </w:rPr>
-        <w:t xml:space="preserve"> क</w:t>
-      </w:r>
-      <w:r>
-        <w:rPr>
-          <w:rFonts w:cs="Nirmala UI" w:hint="cs"/>
-          <w:cs/>
-        </w:rPr>
-        <w:t>र</w:t>
-      </w:r>
-      <w:r>
-        <w:rPr>
-          <w:rFonts w:cs="Nirmala UI"/>
-          <w:cs/>
-        </w:rPr>
-        <w:t xml:space="preserve"> अधिकृत ज्यू,</w:t>
+        <w:t xml:space="preserve"> </w:t>
+      </w:r>
+      <w:r>
+        <w:rPr>
+          <w:rFonts w:cs="Nirmala UI" w:hint="cs"/>
+          <w:cs/>
+        </w:rPr>
+        <w:t>कार्यालय</w:t>
+      </w:r>
+      <w:r>
+        <w:rPr>
+          <w:rFonts w:cs="Nirmala UI"/>
+          <w:cs/>
+        </w:rPr>
+        <w:t xml:space="preserve"> </w:t>
+      </w:r>
+      <w:r>
+        <w:rPr>
+          <w:rFonts w:cs="Nirmala UI" w:hint="cs"/>
+          <w:cs/>
+        </w:rPr>
+        <w:t>प्रमुख</w:t>
+      </w:r>
+      <w:r>
+        <w:rPr>
+          <w:rFonts w:cs="Nirmala UI"/>
+          <w:cs/>
+        </w:rPr>
+        <w:t xml:space="preserve"> ज्यू,</w:t>
       </w:r>
     </w:p>
     <w:p>
@@ -116,14 +130,21 @@
           <w:rFonts w:cs="Nirmala UI" w:hint="cs"/>
           <w:cs/>
         </w:rPr>
-        <w:t>आन्तरिक</w:t>
-      </w:r>
-      <w:r>
-        <w:rPr>
-          <w:rFonts w:cs="Nirmala UI"/>
-          <w:cs/>
-        </w:rPr>
-        <w:t xml:space="preserve"> राजस्व </w:t>
+        <w:t>सडक</w:t>
+      </w:r>
+      <w:r>
+        <w:rPr>
+          <w:rFonts w:cs="Nirmala UI"/>
+          <w:cs/>
+        </w:rPr>
+        <w:t xml:space="preserve"> डिभिजन</w:t>
+      </w:r>
+      <w:r>
+        <w:rPr>
+          <w:rFonts w:cs="Nirmala UI"/>
+          <w:cs/>
+        </w:rPr>
+        <w:t xml:space="preserve"> </w:t>
       </w:r>
       <w:r>
         <w:rPr>
@@ -143,29 +164,15 @@
     <w:p>
       <w:pPr>
         <w:rPr>
-          <w:rFonts w:cs="Nirmala UI" w:hint="cs"/>
-        </w:rPr>
-      </w:pPr>
-      <w:r>
-        <w:rPr>
-          <w:rFonts w:cs="Nirmala UI" w:hint="cs"/>
-          <w:cs/>
-        </w:rPr>
-        <w:t>जगाती</w:t>
-      </w:r>
-      <w:r>
-        <w:rPr>
-          <w:rFonts w:cs="Nirmala UI"/>
-          <w:cs/>
-        </w:rPr>
-        <w:t xml:space="preserve">, </w:t>
-      </w:r>
-      <w:r>
-        <w:rPr>
-          <w:rFonts w:cs="Nirmala UI" w:hint="cs"/>
-          <w:cs/>
-        </w:rPr>
-        <w:t>भक्तपुर</w:t>
+          <w:rFonts w:cs="Nirmala UI"/>
+        </w:rPr>
+      </w:pPr>
+      <w:r>
+        <w:rPr>
+          <w:rFonts w:cs="Nirmala UI" w:hint="cs"/>
+          <w:cs/>
+        </w:rPr>
+        <w:t>चरिकोट</w:t>
       </w:r>
       <w:r>
         <w:rPr>
@@ -174,13 +181,22 @@
         </w:rPr>
         <w:t xml:space="preserve"> </w:t>
       </w:r>
+      <w:r>
+        <w:rPr>
+          <w:rFonts w:cs="Nirmala UI"/>
+          <w:cs/>
+        </w:rPr>
+        <w:t xml:space="preserve"> </w:t>
+      </w:r>
+      <w:bookmarkStart w:id="0" w:name="_GoBack"/>
+      <w:bookmarkEnd w:id="0"/>
     </w:p>
     <w:p>
       <w:pPr>
         <w:spacing w:before="240"/>
         <w:ind w:firstLine="720"/>
         <w:rPr>
-          <w:rFonts w:cs="Nirmala UI" w:hint="cs"/>
+          <w:rFonts w:cs="Nirmala UI"/>
         </w:rPr>
       </w:pPr>
       <w:r>
@@ -202,28 +218,14 @@
           <w:rFonts w:cs="Nirmala UI" w:hint="cs"/>
           <w:cs/>
         </w:rPr>
-        <w:t>: कर समायोजन गरि</w:t>
-      </w:r>
-      <w:r>
-        <w:rPr>
-          <w:rFonts w:cs="Nirmala UI"/>
-          <w:cs/>
-        </w:rPr>
-        <w:t xml:space="preserve"> पाउँ </w:t>
-      </w:r>
-      <w:r>
-        <w:rPr>
-          <w:rFonts w:cs="Nirmala UI" w:hint="cs"/>
-          <w:cs/>
-        </w:rPr>
-        <w:t>भन्ने</w:t>
-      </w:r>
-      <w:r>
-        <w:rPr>
-          <w:rFonts w:cs="Nirmala UI"/>
-          <w:cs/>
-        </w:rPr>
-        <w:t xml:space="preserve"> सम्बन्धमा</w:t>
+        <w:t>: कर समायोजनको</w:t>
+      </w:r>
+      <w:r>
+        <w:rPr>
+          <w:rFonts w:cs="Nirmala UI"/>
+          <w:cs/>
+        </w:rPr>
+        <w:t xml:space="preserve"> लागि सिफारिस गरिदिने बारे</w:t>
       </w:r>
     </w:p>
     <w:p>
@@ -251,8 +253,9 @@
     <w:p>
       <w:pPr>
         <w:ind w:firstLine="720"/>
-        <w:rPr>
-          <w:rFonts w:cs="Nirmala UI" w:hint="cs"/>
+        <w:jc w:val="both"/>
+        <w:rPr>
+          <w:rFonts w:cs="Nirmala UI"/>
           <w:cs/>
         </w:rPr>
       </w:pPr>
@@ -324,14 +327,28 @@
           <w:rFonts w:cs="Nirmala UI" w:hint="cs"/>
           <w:cs/>
         </w:rPr>
-        <w:t xml:space="preserve"> २०८१</w:t>
-      </w:r>
-      <w:r>
-        <w:rPr>
-          <w:rFonts w:cs="Nirmala UI"/>
-          <w:cs/>
-        </w:rPr>
-        <w:t xml:space="preserve">-२०८२ मा निम्न लिखित कार्यहरुको </w:t>
+        <w:t xml:space="preserve"> २०८०</w:t>
+      </w:r>
+      <w:r>
+        <w:rPr>
+          <w:rFonts w:cs="Nirmala UI"/>
+          <w:cs/>
+        </w:rPr>
+        <w:t>-२०८</w:t>
+      </w:r>
+      <w:r>
+        <w:rPr>
+          <w:rFonts w:cs="Nirmala UI" w:hint="cs"/>
+          <w:cs/>
+        </w:rPr>
+        <w:t>१</w:t>
+      </w:r>
+      <w:r>
+        <w:rPr>
+          <w:rFonts w:cs="Nirmala UI"/>
+          <w:cs/>
+        </w:rPr>
+        <w:t xml:space="preserve"> मा निम्न लिखित कार्यहरुको </w:t>
       </w:r>
       <w:r>
         <w:rPr>
@@ -366,42 +383,63 @@
           <w:rFonts w:cs="Nirmala UI" w:hint="cs"/>
           <w:cs/>
         </w:rPr>
-        <w:t>कार्य</w:t>
-      </w:r>
-      <w:r>
-        <w:rPr>
-          <w:rFonts w:cs="Nirmala UI"/>
-          <w:cs/>
-        </w:rPr>
-        <w:t xml:space="preserve"> सम्पन्न गरिसकेकोले उक्त कार्यको लागि राखिएको </w:t>
-      </w:r>
-      <w:r>
-        <w:rPr>
-          <w:rFonts w:cs="Nirmala UI" w:hint="cs"/>
-          <w:cs/>
-        </w:rPr>
-        <w:t>धरौटी</w:t>
-      </w:r>
-      <w:r>
-        <w:rPr>
-          <w:rFonts w:cs="Nirmala UI"/>
-          <w:cs/>
-        </w:rPr>
-        <w:t xml:space="preserve"> रकम </w:t>
-      </w:r>
-      <w:r>
-        <w:rPr>
-          <w:rFonts w:cs="Nirmala UI" w:hint="cs"/>
-          <w:cs/>
-        </w:rPr>
-        <w:t>लिनको</w:t>
-      </w:r>
-      <w:r>
-        <w:rPr>
-          <w:rFonts w:cs="Nirmala UI"/>
-          <w:cs/>
-        </w:rPr>
-        <w:t xml:space="preserve"> लागि कर समायोजन आवश्यक भएकोले यस आन्तरिक राजस्व </w:t>
+        <w:t>५% धरौटी</w:t>
+      </w:r>
+      <w:r>
+        <w:rPr>
+          <w:rFonts w:cs="Nirmala UI"/>
+          <w:cs/>
+        </w:rPr>
+        <w:t xml:space="preserve"> बाहेक भुक्तानी लिई</w:t>
+      </w:r>
+      <w:r>
+        <w:rPr>
+          <w:rFonts w:cs="Nirmala UI" w:hint="cs"/>
+          <w:cs/>
+        </w:rPr>
+        <w:t>सकेको</w:t>
+      </w:r>
+      <w:r>
+        <w:rPr>
+          <w:rFonts w:cs="Nirmala UI"/>
+          <w:cs/>
+        </w:rPr>
+        <w:t xml:space="preserve"> र उक्त ५</w:t>
+      </w:r>
+      <w:r>
+        <w:rPr>
+          <w:rFonts w:cs="Nirmala UI" w:hint="cs"/>
+          <w:cs/>
+        </w:rPr>
+        <w:t>% धरौटी</w:t>
+      </w:r>
+      <w:r>
+        <w:rPr>
+          <w:rFonts w:cs="Nirmala UI"/>
+          <w:cs/>
+        </w:rPr>
+        <w:t xml:space="preserve"> रकम लिनको</w:t>
+      </w:r>
+      <w:r>
+        <w:rPr>
+          <w:rFonts w:cs="Nirmala UI" w:hint="cs"/>
+          <w:cs/>
+        </w:rPr>
+        <w:t xml:space="preserve"> लागि</w:t>
+      </w:r>
+      <w:r>
+        <w:rPr>
+          <w:rFonts w:cs="Nirmala UI"/>
+          <w:cs/>
+        </w:rPr>
+        <w:t xml:space="preserve"> </w:t>
+      </w:r>
+      <w:r>
+        <w:rPr>
+          <w:rFonts w:cs="Nirmala UI"/>
+          <w:cs/>
+        </w:rPr>
+        <w:t xml:space="preserve">कर समायोजन आवश्यक भएकोले यस आन्तरिक राजस्व </w:t>
       </w:r>
       <w:r>
         <w:rPr>
@@ -436,7 +474,28 @@
           <w:rFonts w:cs="Nirmala UI" w:hint="cs"/>
           <w:cs/>
         </w:rPr>
-        <w:t xml:space="preserve"> गरिदिनुहुन</w:t>
+        <w:t xml:space="preserve"> गरिदिने</w:t>
+      </w:r>
+      <w:r>
+        <w:rPr>
+          <w:rFonts w:cs="Nirmala UI"/>
+          <w:cs/>
+        </w:rPr>
+        <w:t xml:space="preserve"> बारे</w:t>
+      </w:r>
+      <w:r>
+        <w:rPr>
+          <w:rFonts w:cs="Nirmala UI" w:hint="cs"/>
+          <w:cs/>
+        </w:rPr>
+        <w:t>मा</w:t>
+      </w:r>
+      <w:r>
+        <w:rPr>
+          <w:rFonts w:cs="Nirmala UI"/>
+          <w:cs/>
+        </w:rPr>
+        <w:t xml:space="preserve"> सिफारिस पत्र बनाइदिनुहुन </w:t>
       </w:r>
       <w:r>
         <w:rPr>
@@ -543,8 +602,6 @@
         </w:rPr>
         <w:tab/>
       </w:r>
-      <w:bookmarkStart w:id="0" w:name="_GoBack"/>
-      <w:bookmarkEnd w:id="0"/>
       <w:r>
         <w:rPr>
           <w:rFonts w:cs="Nirmala UI"/>
@@ -867,7 +924,7 @@
     <w:p>
       <w:pPr>
         <w:rPr>
-          <w:rFonts w:cs="Nirmala UI" w:hint="cs"/>
+          <w:rFonts w:cs="Nirmala UI"/>
         </w:rPr>
       </w:pPr>
     </w:p>
@@ -912,7 +969,7 @@
       <w:pPr>
         <w:jc w:val="right"/>
         <w:rPr>
-          <w:rFonts w:cs="Nirmala UI" w:hint="cs"/>
+          <w:rFonts w:cs="Nirmala UI"/>
         </w:rPr>
       </w:pPr>
       <w:r>
@@ -956,7 +1013,7 @@
       <w:pPr>
         <w:jc w:val="right"/>
         <w:rPr>
-          <w:rFonts w:cs="Nirmala UI" w:hint="cs"/>
+          <w:rFonts w:cs="Nirmala UI"/>
           <w:cs/>
         </w:rPr>
       </w:pPr>
@@ -979,20 +1036,13 @@
           <w:rFonts w:cs="Nirmala UI" w:hint="cs"/>
           <w:cs/>
         </w:rPr>
-        <w:t xml:space="preserve"> लि</w:t>
-      </w:r>
-      <w:r>
-        <w:rPr>
-          <w:rFonts w:cs="Nirmala UI" w:hint="cs"/>
-          <w:cs/>
-        </w:rPr>
-        <w:t>.</w:t>
+        <w:t xml:space="preserve"> लि.</w:t>
       </w:r>
     </w:p>
     <w:p>
       <w:pPr>
         <w:rPr>
-          <w:rFonts w:cs="Nirmala UI" w:hint="cs"/>
+          <w:rFonts w:cs="Nirmala UI"/>
           <w:cs/>
         </w:rPr>
       </w:pPr>
@@ -1008,8 +1058,8 @@
 </file>
 
 <file path=word/numbering.xml><?xml version="1.0" encoding="utf-8"?>
-<w:numbering xmlns:wpc="http://schemas.microsoft.com/office/word/2010/wordprocessingCanvas" xmlns:cx="http://schemas.microsoft.com/office/drawing/2014/chartex" xmlns:mc="http://schemas.openxmlformats.org/markup-compatibility/2006" xmlns:o="urn:schemas-microsoft-com:office:office" xmlns:r="http://schemas.openxmlformats.org/officeDocument/2006/relationships" xmlns:m="http://schemas.openxmlformats.org/officeDocument/2006/math" xmlns:v="urn:schemas-microsoft-com:vml" xmlns:wp14="http://schemas.microsoft.com/office/word/2010/wordprocessingDrawing" xmlns:wp="http://schemas.openxmlformats.org/drawingml/2006/wordprocessingDrawing" xmlns:w10="urn:schemas-microsoft-com:office:word" xmlns:w="http://schemas.openxmlformats.org/wordprocessingml/2006/main" xmlns:w14="http://schemas.microsoft.com/office/word/2010/wordml" xmlns:w15="http://schemas.microsoft.com/office/word/2012/wordml" xmlns:w16se="http://schemas.microsoft.com/office/word/2015/wordml/symex" xmlns:wpg="http://schemas.microsoft.com/office/word/2010/wordprocessingGroup" xmlns:wpi="http://schemas.microsoft.com/office/word/2010/wordprocessingInk" xmlns:wne="http://schemas.microsoft.com/office/word/2006/wordml" xmlns:wps="http://schemas.microsoft.com/office/word/2010/wordprocessingShape" mc:Ignorable="w14 w15 w16se wp14">
-  <w:abstractNum w:abstractNumId="0" w15:restartNumberingAfterBreak="0">
+<w:numbering xmlns:wpc="http://schemas.microsoft.com/office/word/2010/wordprocessingCanvas" xmlns:mc="http://schemas.openxmlformats.org/markup-compatibility/2006" xmlns:o="urn:schemas-microsoft-com:office:office" xmlns:r="http://schemas.openxmlformats.org/officeDocument/2006/relationships" xmlns:m="http://schemas.openxmlformats.org/officeDocument/2006/math" xmlns:v="urn:schemas-microsoft-com:vml" xmlns:wp14="http://schemas.microsoft.com/office/word/2010/wordprocessingDrawing" xmlns:wp="http://schemas.openxmlformats.org/drawingml/2006/wordprocessingDrawing" xmlns:w10="urn:schemas-microsoft-com:office:word" xmlns:w="http://schemas.openxmlformats.org/wordprocessingml/2006/main" xmlns:w14="http://schemas.microsoft.com/office/word/2010/wordml" xmlns:w15="http://schemas.microsoft.com/office/word/2012/wordml" xmlns:wpg="http://schemas.microsoft.com/office/word/2010/wordprocessingGroup" xmlns:wpi="http://schemas.microsoft.com/office/word/2010/wordprocessingInk" xmlns:wne="http://schemas.microsoft.com/office/word/2006/wordml" xmlns:wps="http://schemas.microsoft.com/office/word/2010/wordprocessingShape" mc:Ignorable="w14 w15 wp14">
+  <w:abstractNum w:abstractNumId="0">
     <w:nsid w:val="14907D9D"/>
     <w:multiLevelType w:val="multilevel"/>
     <w:tmpl w:val="94CE3904"/>
@@ -1158,7 +1208,7 @@
       </w:rPr>
     </w:lvl>
   </w:abstractNum>
-  <w:abstractNum w:abstractNumId="1" w15:restartNumberingAfterBreak="0">
+  <w:abstractNum w:abstractNumId="1">
     <w:nsid w:val="35025912"/>
     <w:multiLevelType w:val="multilevel"/>
     <w:tmpl w:val="C3646CAA"/>
@@ -1307,7 +1357,7 @@
       </w:rPr>
     </w:lvl>
   </w:abstractNum>
-  <w:abstractNum w:abstractNumId="2" w15:restartNumberingAfterBreak="0">
+  <w:abstractNum w:abstractNumId="2">
     <w:nsid w:val="3CFA002E"/>
     <w:multiLevelType w:val="multilevel"/>
     <w:tmpl w:val="426A3E0C"/>
@@ -1456,7 +1506,7 @@
       </w:rPr>
     </w:lvl>
   </w:abstractNum>
-  <w:abstractNum w:abstractNumId="3" w15:restartNumberingAfterBreak="0">
+  <w:abstractNum w:abstractNumId="3">
     <w:nsid w:val="3D7A2DA6"/>
     <w:multiLevelType w:val="multilevel"/>
     <w:tmpl w:val="D5E428E8"/>
@@ -1605,7 +1655,7 @@
       </w:rPr>
     </w:lvl>
   </w:abstractNum>
-  <w:abstractNum w:abstractNumId="4" w15:restartNumberingAfterBreak="0">
+  <w:abstractNum w:abstractNumId="4">
     <w:nsid w:val="66FA59BE"/>
     <w:multiLevelType w:val="multilevel"/>
     <w:tmpl w:val="1D0CD2FA"/>
@@ -1754,7 +1804,7 @@
       </w:rPr>
     </w:lvl>
   </w:abstractNum>
-  <w:abstractNum w:abstractNumId="5" w15:restartNumberingAfterBreak="0">
+  <w:abstractNum w:abstractNumId="5">
     <w:nsid w:val="69925FE6"/>
     <w:multiLevelType w:val="multilevel"/>
     <w:tmpl w:val="B11CEABE"/>
@@ -1903,7 +1953,7 @@
       </w:rPr>
     </w:lvl>
   </w:abstractNum>
-  <w:abstractNum w:abstractNumId="6" w15:restartNumberingAfterBreak="0">
+  <w:abstractNum w:abstractNumId="6">
     <w:nsid w:val="6ACF5EDB"/>
     <w:multiLevelType w:val="multilevel"/>
     <w:tmpl w:val="A1688294"/>
@@ -2077,7 +2127,7 @@
 </file>
 
 <file path=word/styles.xml><?xml version="1.0" encoding="utf-8"?>
-<w:styles xmlns:mc="http://schemas.openxmlformats.org/markup-compatibility/2006" xmlns:r="http://schemas.openxmlformats.org/officeDocument/2006/relationships" xmlns:w="http://schemas.openxmlformats.org/wordprocessingml/2006/main" xmlns:w14="http://schemas.microsoft.com/office/word/2010/wordml" xmlns:w15="http://schemas.microsoft.com/office/word/2012/wordml" xmlns:w16se="http://schemas.microsoft.com/office/word/2015/wordml/symex" mc:Ignorable="w14 w15 w16se">
+<w:styles xmlns:mc="http://schemas.openxmlformats.org/markup-compatibility/2006" xmlns:r="http://schemas.openxmlformats.org/officeDocument/2006/relationships" xmlns:w="http://schemas.openxmlformats.org/wordprocessingml/2006/main" xmlns:w14="http://schemas.microsoft.com/office/word/2010/wordml" xmlns:w15="http://schemas.microsoft.com/office/word/2012/wordml" mc:Ignorable="w14 w15">
   <w:docDefaults>
     <w:rPrDefault>
       <w:rPr>
@@ -2608,6 +2658,36 @@
       <w:color w:val="808080"/>
     </w:rPr>
   </w:style>
+  <w:style w:type="paragraph" w:styleId="BalloonText">
+    <w:name w:val="Balloon Text"/>
+    <w:basedOn w:val="Normal"/>
+    <w:link w:val="BalloonTextChar"/>
+    <w:uiPriority w:val="99"/>
+    <w:semiHidden/>
+    <w:unhideWhenUsed/>
+    <w:rsid w:val="00F85B58"/>
+    <w:pPr>
+      <w:spacing w:after="0" w:line="240" w:lineRule="auto"/>
+    </w:pPr>
+    <w:rPr>
+      <w:rFonts w:ascii="Segoe UI" w:hAnsi="Segoe UI" w:cs="Segoe UI"/>
+      <w:sz w:val="18"/>
+      <w:szCs w:val="16"/>
+    </w:rPr>
+  </w:style>
+  <w:style w:type="character" w:customStyle="1" w:styleId="BalloonTextChar">
+    <w:name w:val="Balloon Text Char"/>
+    <w:basedOn w:val="DefaultParagraphFont"/>
+    <w:link w:val="BalloonText"/>
+    <w:uiPriority w:val="99"/>
+    <w:semiHidden/>
+    <w:rsid w:val="00F85B58"/>
+    <w:rPr>
+      <w:rFonts w:ascii="Segoe UI" w:hAnsi="Segoe UI" w:cs="Segoe UI"/>
+      <w:sz w:val="18"/>
+      <w:szCs w:val="16"/>
+    </w:rPr>
+  </w:style>
 </w:styles>
 </file>
 

</xml_diff>